<commit_message>
js, web, naws, design patterns
</commit_message>
<xml_diff>
--- a/WebDev/AWS/NativeAWS.docx
+++ b/WebDev/AWS/NativeAWS.docx
@@ -1,6 +1,6 @@
 
 <file path=word/document.xml><?xml version="1.0" encoding="utf-8"?>
-<w:document xmlns:wpc="http://schemas.microsoft.com/office/word/2010/wordprocessingCanvas" xmlns:cx="http://schemas.microsoft.com/office/drawing/2014/chartex" xmlns:cx1="http://schemas.microsoft.com/office/drawing/2015/9/8/chartex" xmlns:cx2="http://schemas.microsoft.com/office/drawing/2015/10/21/chartex" xmlns:cx3="http://schemas.microsoft.com/office/drawing/2016/5/9/chartex" xmlns:cx4="http://schemas.microsoft.com/office/drawing/2016/5/10/chartex" xmlns:cx5="http://schemas.microsoft.com/office/drawing/2016/5/11/chartex" xmlns:cx6="http://schemas.microsoft.com/office/drawing/2016/5/12/chartex" xmlns:cx7="http://schemas.microsoft.com/office/drawing/2016/5/13/chartex" xmlns:cx8="http://schemas.microsoft.com/office/drawing/2016/5/14/chartex" xmlns:mc="http://schemas.openxmlformats.org/markup-compatibility/2006" xmlns:aink="http://schemas.microsoft.com/office/drawing/2016/ink" xmlns:am3d="http://schemas.microsoft.com/office/drawing/2017/model3d" xmlns:o="urn:schemas-microsoft-com:office:office" xmlns:r="http://schemas.openxmlformats.org/officeDocument/2006/relationships" xmlns:m="http://schemas.openxmlformats.org/officeDocument/2006/math" xmlns:v="urn:schemas-microsoft-com:vml" xmlns:wp14="http://schemas.microsoft.com/office/word/2010/wordprocessingDrawing" xmlns:wp="http://schemas.openxmlformats.org/drawingml/2006/wordprocessingDrawing" xmlns:w10="urn:schemas-microsoft-com:office:word" xmlns:w="http://schemas.openxmlformats.org/wordprocessingml/2006/main" xmlns:w14="http://schemas.microsoft.com/office/word/2010/wordml" xmlns:w15="http://schemas.microsoft.com/office/word/2012/wordml" xmlns:w16cid="http://schemas.microsoft.com/office/word/2016/wordml/cid" xmlns:w16se="http://schemas.microsoft.com/office/word/2015/wordml/symex" xmlns:wpg="http://schemas.microsoft.com/office/word/2010/wordprocessingGroup" xmlns:wpi="http://schemas.microsoft.com/office/word/2010/wordprocessingInk" xmlns:wne="http://schemas.microsoft.com/office/word/2006/wordml" xmlns:wps="http://schemas.microsoft.com/office/word/2010/wordprocessingShape" mc:Ignorable="w14 w15 w16se w16cid wp14">
+<w:document xmlns:wpc="http://schemas.microsoft.com/office/word/2010/wordprocessingCanvas" xmlns:cx="http://schemas.microsoft.com/office/drawing/2014/chartex" xmlns:cx1="http://schemas.microsoft.com/office/drawing/2015/9/8/chartex" xmlns:cx2="http://schemas.microsoft.com/office/drawing/2015/10/21/chartex" xmlns:cx3="http://schemas.microsoft.com/office/drawing/2016/5/9/chartex" xmlns:cx4="http://schemas.microsoft.com/office/drawing/2016/5/10/chartex" xmlns:cx5="http://schemas.microsoft.com/office/drawing/2016/5/11/chartex" xmlns:cx6="http://schemas.microsoft.com/office/drawing/2016/5/12/chartex" xmlns:cx7="http://schemas.microsoft.com/office/drawing/2016/5/13/chartex" xmlns:cx8="http://schemas.microsoft.com/office/drawing/2016/5/14/chartex" xmlns:mc="http://schemas.openxmlformats.org/markup-compatibility/2006" xmlns:aink="http://schemas.microsoft.com/office/drawing/2016/ink" xmlns:am3d="http://schemas.microsoft.com/office/drawing/2017/model3d" xmlns:o="urn:schemas-microsoft-com:office:office" xmlns:r="http://schemas.openxmlformats.org/officeDocument/2006/relationships" xmlns:m="http://schemas.openxmlformats.org/officeDocument/2006/math" xmlns:v="urn:schemas-microsoft-com:vml" xmlns:wp14="http://schemas.microsoft.com/office/word/2010/wordprocessingDrawing" xmlns:wp="http://schemas.openxmlformats.org/drawingml/2006/wordprocessingDrawing" xmlns:w10="urn:schemas-microsoft-com:office:word" xmlns:w="http://schemas.openxmlformats.org/wordprocessingml/2006/main" xmlns:w14="http://schemas.microsoft.com/office/word/2010/wordml" xmlns:w15="http://schemas.microsoft.com/office/word/2012/wordml" xmlns:w16cex="http://schemas.microsoft.com/office/word/2018/wordml/cex" xmlns:w16cid="http://schemas.microsoft.com/office/word/2016/wordml/cid" xmlns:w16="http://schemas.microsoft.com/office/word/2018/wordml" xmlns:w16se="http://schemas.microsoft.com/office/word/2015/wordml/symex" xmlns:wpg="http://schemas.microsoft.com/office/word/2010/wordprocessingGroup" xmlns:wpi="http://schemas.microsoft.com/office/word/2010/wordprocessingInk" xmlns:wne="http://schemas.microsoft.com/office/word/2006/wordml" xmlns:wps="http://schemas.microsoft.com/office/word/2010/wordprocessingShape" mc:Ignorable="w14 w15 w16se w16cid w16 w16cex wp14">
   <w:body>
     <w:p>
       <w:pPr>
@@ -377,21 +377,7 @@
         <w:rPr>
           <w:lang w:val="en-AU"/>
         </w:rPr>
-        <w:t xml:space="preserve">Readable </w:t>
-      </w:r>
-      <w:proofErr w:type="spellStart"/>
-      <w:r>
-        <w:rPr>
-          <w:lang w:val="en-AU"/>
-        </w:rPr>
-        <w:t>json</w:t>
-      </w:r>
-      <w:proofErr w:type="spellEnd"/>
-      <w:r>
-        <w:rPr>
-          <w:lang w:val="en-AU"/>
-        </w:rPr>
-        <w:t xml:space="preserve"> format.</w:t>
+        <w:t>Readable json format.</w:t>
       </w:r>
     </w:p>
     <w:p>
@@ -1696,21 +1682,7 @@
         <w:rPr>
           <w:lang w:val="en-AU"/>
         </w:rPr>
-        <w:t xml:space="preserve"> generation of the </w:t>
-      </w:r>
-      <w:proofErr w:type="spellStart"/>
-      <w:r>
-        <w:rPr>
-          <w:lang w:val="en-AU"/>
-        </w:rPr>
-        <w:t>nano</w:t>
-      </w:r>
-      <w:proofErr w:type="spellEnd"/>
-      <w:r>
-        <w:rPr>
-          <w:lang w:val="en-AU"/>
-        </w:rPr>
-        <w:t xml:space="preserve"> </w:t>
+        <w:t xml:space="preserve"> generation of the nano </w:t>
       </w:r>
       <w:proofErr w:type="spellStart"/>
       <w:r>
@@ -2829,74 +2801,52 @@
         <w:rPr>
           <w:rStyle w:val="CodeChar"/>
         </w:rPr>
-        <w:t xml:space="preserve"> install </w:t>
+        <w:t xml:space="preserve"> install httpd -y</w:t>
+      </w:r>
+    </w:p>
+    <w:p>
+      <w:pPr>
+        <w:pStyle w:val="Body"/>
+        <w:numPr>
+          <w:ilvl w:val="0"/>
+          <w:numId w:val="33"/>
+        </w:numPr>
+        <w:rPr>
+          <w:lang w:val="en-AU"/>
+        </w:rPr>
+      </w:pPr>
+      <w:r>
+        <w:rPr>
+          <w:lang w:val="en-AU"/>
+        </w:rPr>
+        <w:t>Start apache:</w:t>
+      </w:r>
+      <w:r>
+        <w:rPr>
+          <w:lang w:val="en-AU"/>
+        </w:rPr>
+        <w:br/>
+      </w:r>
+      <w:r>
+        <w:rPr>
+          <w:rStyle w:val="CodeChar"/>
+        </w:rPr>
+        <w:t xml:space="preserve">&gt;&gt; </w:t>
       </w:r>
       <w:proofErr w:type="spellStart"/>
       <w:r>
         <w:rPr>
           <w:rStyle w:val="CodeChar"/>
         </w:rPr>
-        <w:t>httpd</w:t>
+        <w:t>systemctl</w:t>
       </w:r>
       <w:proofErr w:type="spellEnd"/>
       <w:r>
         <w:rPr>
           <w:rStyle w:val="CodeChar"/>
         </w:rPr>
-        <w:t xml:space="preserve"> -y</w:t>
-      </w:r>
-    </w:p>
-    <w:p>
-      <w:pPr>
-        <w:pStyle w:val="Body"/>
-        <w:numPr>
-          <w:ilvl w:val="0"/>
-          <w:numId w:val="33"/>
-        </w:numPr>
-        <w:rPr>
-          <w:lang w:val="en-AU"/>
-        </w:rPr>
-      </w:pPr>
-      <w:r>
-        <w:rPr>
-          <w:lang w:val="en-AU"/>
-        </w:rPr>
-        <w:t>Start apache:</w:t>
-      </w:r>
-      <w:r>
-        <w:rPr>
-          <w:lang w:val="en-AU"/>
-        </w:rPr>
-        <w:br/>
-      </w:r>
-      <w:r>
-        <w:rPr>
-          <w:rStyle w:val="CodeChar"/>
-        </w:rPr>
-        <w:t xml:space="preserve">&gt;&gt; </w:t>
-      </w:r>
-      <w:proofErr w:type="spellStart"/>
-      <w:r>
-        <w:rPr>
-          <w:rStyle w:val="CodeChar"/>
-        </w:rPr>
-        <w:t>systemctl</w:t>
-      </w:r>
-      <w:proofErr w:type="spellEnd"/>
-      <w:r>
-        <w:rPr>
-          <w:rStyle w:val="CodeChar"/>
-        </w:rPr>
-        <w:t xml:space="preserve"> start </w:t>
-      </w:r>
-      <w:proofErr w:type="spellStart"/>
-      <w:r>
-        <w:rPr>
-          <w:rStyle w:val="CodeChar"/>
-        </w:rPr>
-        <w:t>httpd</w:t>
-      </w:r>
-      <w:proofErr w:type="spellEnd"/>
+        <w:t xml:space="preserve"> start httpd</w:t>
+      </w:r>
     </w:p>
     <w:p>
       <w:pPr>
@@ -2943,16 +2893,8 @@
         <w:rPr>
           <w:rStyle w:val="CodeChar"/>
         </w:rPr>
-        <w:t xml:space="preserve"> enable </w:t>
-      </w:r>
-      <w:proofErr w:type="spellStart"/>
-      <w:r>
-        <w:rPr>
-          <w:rStyle w:val="CodeChar"/>
-        </w:rPr>
-        <w:t>httpd</w:t>
-      </w:r>
-      <w:proofErr w:type="spellEnd"/>
+        <w:t xml:space="preserve"> enable httpd</w:t>
+      </w:r>
     </w:p>
     <w:p>
       <w:pPr>
@@ -3011,16 +2953,8 @@
         <w:rPr>
           <w:rStyle w:val="CodeChar"/>
         </w:rPr>
-        <w:t xml:space="preserve"> </w:t>
-      </w:r>
-      <w:proofErr w:type="spellStart"/>
-      <w:r>
-        <w:rPr>
-          <w:rStyle w:val="CodeChar"/>
-        </w:rPr>
-        <w:t>httpd</w:t>
-      </w:r>
-      <w:proofErr w:type="spellEnd"/>
+        <w:t xml:space="preserve"> httpd</w:t>
+      </w:r>
     </w:p>
     <w:p>
       <w:pPr>
@@ -3073,21 +3007,7 @@
         <w:rPr>
           <w:lang w:val="en-AU"/>
         </w:rPr>
-        <w:t>Browse to /</w:t>
-      </w:r>
-      <w:proofErr w:type="spellStart"/>
-      <w:r>
-        <w:rPr>
-          <w:lang w:val="en-AU"/>
-        </w:rPr>
-        <w:t>var</w:t>
-      </w:r>
-      <w:proofErr w:type="spellEnd"/>
-      <w:r>
-        <w:rPr>
-          <w:lang w:val="en-AU"/>
-        </w:rPr>
-        <w:t>/www/html</w:t>
+        <w:t>Browse to /var/www/html</w:t>
       </w:r>
     </w:p>
     <w:p>
@@ -3105,42 +3025,14 @@
         <w:rPr>
           <w:lang w:val="en-AU"/>
         </w:rPr>
-        <w:t xml:space="preserve">Create a minimal index.html file with </w:t>
-      </w:r>
-      <w:proofErr w:type="spellStart"/>
-      <w:r>
-        <w:rPr>
-          <w:lang w:val="en-AU"/>
-        </w:rPr>
-        <w:t>nano</w:t>
-      </w:r>
-      <w:proofErr w:type="spellEnd"/>
-      <w:r>
-        <w:rPr>
-          <w:lang w:val="en-AU"/>
-        </w:rPr>
-        <w:t xml:space="preserve"> editor:</w:t>
+        <w:t>Create a minimal index.html file with nano editor:</w:t>
       </w:r>
       <w:r>
         <w:rPr>
           <w:lang w:val="en-AU"/>
         </w:rPr>
         <w:br/>
-        <w:t xml:space="preserve">&gt;&gt; </w:t>
-      </w:r>
-      <w:proofErr w:type="spellStart"/>
-      <w:r>
-        <w:rPr>
-          <w:lang w:val="en-AU"/>
-        </w:rPr>
-        <w:t>nano</w:t>
-      </w:r>
-      <w:proofErr w:type="spellEnd"/>
-      <w:r>
-        <w:rPr>
-          <w:lang w:val="en-AU"/>
-        </w:rPr>
-        <w:t xml:space="preserve"> index.html</w:t>
+        <w:t>&gt;&gt; nano index.html</w:t>
       </w:r>
     </w:p>
     <w:p>
@@ -4050,42 +3942,14 @@
           <w:rStyle w:val="CodeChar"/>
         </w:rPr>
         <w:br/>
-        <w:t xml:space="preserve">&gt;&gt; </w:t>
-      </w:r>
-      <w:proofErr w:type="spellStart"/>
+        <w:t>&gt;&gt; rm config</w:t>
+      </w:r>
       <w:r>
         <w:rPr>
           <w:rStyle w:val="CodeChar"/>
         </w:rPr>
-        <w:t>rm</w:t>
-      </w:r>
-      <w:proofErr w:type="spellEnd"/>
-      <w:r>
-        <w:rPr>
-          <w:rStyle w:val="CodeChar"/>
-        </w:rPr>
-        <w:t xml:space="preserve"> config</w:t>
-      </w:r>
-      <w:r>
-        <w:rPr>
-          <w:rStyle w:val="CodeChar"/>
-        </w:rPr>
         <w:br/>
-        <w:t xml:space="preserve">&gt;&gt; </w:t>
-      </w:r>
-      <w:proofErr w:type="spellStart"/>
-      <w:r>
-        <w:rPr>
-          <w:rStyle w:val="CodeChar"/>
-        </w:rPr>
-        <w:t>rm</w:t>
-      </w:r>
-      <w:proofErr w:type="spellEnd"/>
-      <w:r>
-        <w:rPr>
-          <w:rStyle w:val="CodeChar"/>
-        </w:rPr>
-        <w:t xml:space="preserve"> credentials</w:t>
+        <w:t>&gt;&gt; rm credentials</w:t>
       </w:r>
     </w:p>
     <w:p>
@@ -4127,21 +3991,7 @@
         <w:rPr>
           <w:rStyle w:val="CodeChar"/>
         </w:rPr>
-        <w:t xml:space="preserve"> s3 </w:t>
-      </w:r>
-      <w:proofErr w:type="spellStart"/>
-      <w:r>
-        <w:rPr>
-          <w:rStyle w:val="CodeChar"/>
-        </w:rPr>
-        <w:t>mb</w:t>
-      </w:r>
-      <w:proofErr w:type="spellEnd"/>
-      <w:r>
-        <w:rPr>
-          <w:rStyle w:val="CodeChar"/>
-        </w:rPr>
-        <w:t xml:space="preserve"> s3:/</w:t>
+        <w:t xml:space="preserve"> s3 mb s3:/</w:t>
       </w:r>
       <w:proofErr w:type="gramStart"/>
       <w:r>
@@ -4188,21 +4038,7 @@
         <w:rPr>
           <w:rStyle w:val="CodeChar"/>
         </w:rPr>
-        <w:t xml:space="preserve"> s3 </w:t>
-      </w:r>
-      <w:proofErr w:type="spellStart"/>
-      <w:r>
-        <w:rPr>
-          <w:rStyle w:val="CodeChar"/>
-        </w:rPr>
-        <w:t>mb</w:t>
-      </w:r>
-      <w:proofErr w:type="spellEnd"/>
-      <w:r>
-        <w:rPr>
-          <w:rStyle w:val="CodeChar"/>
-        </w:rPr>
-        <w:t xml:space="preserve"> s3://my-training-bucket1234-rk</w:t>
+        <w:t xml:space="preserve"> s3 mb s3://my-training-bucket1234-rk</w:t>
       </w:r>
       <w:r>
         <w:rPr>
@@ -4362,21 +4198,7 @@
         <w:rPr>
           <w:rStyle w:val="CodeChar"/>
         </w:rPr>
-        <w:t xml:space="preserve"> s3 </w:t>
-      </w:r>
-      <w:proofErr w:type="spellStart"/>
-      <w:r>
-        <w:rPr>
-          <w:rStyle w:val="CodeChar"/>
-        </w:rPr>
-        <w:t>cp</w:t>
-      </w:r>
-      <w:proofErr w:type="spellEnd"/>
-      <w:r>
-        <w:rPr>
-          <w:rStyle w:val="CodeChar"/>
-        </w:rPr>
-        <w:t xml:space="preserve"> {file name} {</w:t>
+        <w:t xml:space="preserve"> s3 cp {file name} {</w:t>
       </w:r>
       <w:r>
         <w:rPr>
@@ -4419,21 +4241,7 @@
         <w:rPr>
           <w:rStyle w:val="CodeChar"/>
         </w:rPr>
-        <w:t xml:space="preserve"> s3 </w:t>
-      </w:r>
-      <w:proofErr w:type="spellStart"/>
-      <w:r>
-        <w:rPr>
-          <w:rStyle w:val="CodeChar"/>
-        </w:rPr>
-        <w:t>cp</w:t>
-      </w:r>
-      <w:proofErr w:type="spellEnd"/>
-      <w:r>
-        <w:rPr>
-          <w:rStyle w:val="CodeChar"/>
-        </w:rPr>
-        <w:t xml:space="preserve"> hello.txt s3://my-training-bucket1234-rk</w:t>
+        <w:t xml:space="preserve"> s3 cp hello.txt s3://my-training-bucket1234-rk</w:t>
       </w:r>
     </w:p>
     <w:p>
@@ -5465,63 +5273,137 @@
         <w:rPr>
           <w:lang w:val="en-AU"/>
         </w:rPr>
-        <w:t xml:space="preserve">Tools like </w:t>
+        <w:t xml:space="preserve">Tools like Cognos, </w:t>
       </w:r>
       <w:proofErr w:type="spellStart"/>
       <w:r>
         <w:rPr>
           <w:lang w:val="en-AU"/>
         </w:rPr>
-        <w:t>Cognos</w:t>
+        <w:t>Jaspersoft</w:t>
       </w:r>
       <w:proofErr w:type="spellEnd"/>
       <w:r>
         <w:rPr>
           <w:lang w:val="en-AU"/>
         </w:rPr>
-        <w:t xml:space="preserve">, </w:t>
-      </w:r>
+        <w:t>, SQL Server Reporting Services, Oracle Hyperion, and SAP NetWeaver.</w:t>
+      </w:r>
+    </w:p>
+    <w:p>
+      <w:pPr>
+        <w:pStyle w:val="Body"/>
+        <w:rPr>
+          <w:lang w:val="en-AU"/>
+        </w:rPr>
+      </w:pPr>
+      <w:r>
+        <w:rPr>
+          <w:lang w:val="en-AU"/>
+        </w:rPr>
+        <w:t>Used to pull in very large and complex data sets. Usually used by management to do complex queries on data (such as current performance vs targets etc).</w:t>
+      </w:r>
+    </w:p>
+    <w:p>
+      <w:pPr>
+        <w:pStyle w:val="Heading3"/>
+        <w:rPr>
+          <w:lang w:val="en-AU"/>
+        </w:rPr>
+      </w:pPr>
+      <w:r>
+        <w:rPr>
+          <w:lang w:val="en-AU"/>
+        </w:rPr>
+        <w:t>OLTP vs OLAP</w:t>
+      </w:r>
+    </w:p>
+    <w:p>
+      <w:pPr>
+        <w:pStyle w:val="Body"/>
+        <w:numPr>
+          <w:ilvl w:val="0"/>
+          <w:numId w:val="33"/>
+        </w:numPr>
+        <w:rPr>
+          <w:lang w:val="en-AU"/>
+        </w:rPr>
+      </w:pPr>
+      <w:r>
+        <w:rPr>
+          <w:lang w:val="en-AU"/>
+        </w:rPr>
+        <w:t>Online Transaction Processing (OLTP) – simple transactions that happens very frequently. For example: get/write an order data into a database.</w:t>
+      </w:r>
+    </w:p>
+    <w:p>
+      <w:pPr>
+        <w:pStyle w:val="Body"/>
+        <w:numPr>
+          <w:ilvl w:val="0"/>
+          <w:numId w:val="33"/>
+        </w:numPr>
+        <w:rPr>
+          <w:lang w:val="en-AU"/>
+        </w:rPr>
+      </w:pPr>
+      <w:r>
+        <w:rPr>
+          <w:lang w:val="en-AU"/>
+        </w:rPr>
+        <w:t>Online Analytics Processing (OLAP) – complex queries that happen very infrequently. For example, the net profit for some sort of product. This will need pulling a lot of different data and doing calculations on it.</w:t>
+      </w:r>
+    </w:p>
+    <w:p>
+      <w:pPr>
+        <w:pStyle w:val="Heading3"/>
+        <w:rPr>
+          <w:lang w:val="en-AU"/>
+        </w:rPr>
+      </w:pPr>
       <w:proofErr w:type="spellStart"/>
       <w:r>
         <w:rPr>
           <w:lang w:val="en-AU"/>
         </w:rPr>
-        <w:t>Jaspersoft</w:t>
+        <w:t>ElastiCache</w:t>
       </w:r>
       <w:proofErr w:type="spellEnd"/>
-      <w:r>
-        <w:rPr>
-          <w:lang w:val="en-AU"/>
-        </w:rPr>
-        <w:t>, SQL Server Reporting Services, Oracle Hyperion, and SAP NetWeaver.</w:t>
-      </w:r>
-    </w:p>
-    <w:p>
-      <w:pPr>
-        <w:pStyle w:val="Body"/>
-        <w:rPr>
-          <w:lang w:val="en-AU"/>
-        </w:rPr>
-      </w:pPr>
-      <w:r>
-        <w:rPr>
-          <w:lang w:val="en-AU"/>
-        </w:rPr>
-        <w:t>Used to pull in very large and complex data sets. Usually used by management to do complex queries on data (such as current performance vs targets etc).</w:t>
-      </w:r>
-    </w:p>
-    <w:p>
-      <w:pPr>
-        <w:pStyle w:val="Heading3"/>
-        <w:rPr>
-          <w:lang w:val="en-AU"/>
-        </w:rPr>
-      </w:pPr>
-      <w:r>
-        <w:rPr>
-          <w:lang w:val="en-AU"/>
-        </w:rPr>
-        <w:t>OLTP vs OLAP</w:t>
+    </w:p>
+    <w:p>
+      <w:pPr>
+        <w:pStyle w:val="Body"/>
+        <w:rPr>
+          <w:lang w:val="en-AU"/>
+        </w:rPr>
+      </w:pPr>
+      <w:r>
+        <w:rPr>
+          <w:lang w:val="en-AU"/>
+        </w:rPr>
+        <w:t>A web service that makes it easy to deploy, operate and scale an in-memory cache in the cloud. The service improves the performance of web applications by allowing you to retrieve information from fast, managed, in-memory caches, instead of relying entirely on slower disk-based databases.</w:t>
+      </w:r>
+    </w:p>
+    <w:p>
+      <w:pPr>
+        <w:pStyle w:val="Body"/>
+        <w:rPr>
+          <w:lang w:val="en-AU"/>
+        </w:rPr>
+      </w:pPr>
+      <w:proofErr w:type="spellStart"/>
+      <w:r>
+        <w:rPr>
+          <w:lang w:val="en-AU"/>
+        </w:rPr>
+        <w:t>ElastiCache</w:t>
+      </w:r>
+      <w:proofErr w:type="spellEnd"/>
+      <w:r>
+        <w:rPr>
+          <w:lang w:val="en-AU"/>
+        </w:rPr>
+        <w:t xml:space="preserve"> supports 2 open-source in-memory caching engines:</w:t>
       </w:r>
     </w:p>
     <w:p>
@@ -5539,7 +5421,7 @@
         <w:rPr>
           <w:lang w:val="en-AU"/>
         </w:rPr>
-        <w:t>Online Transaction Processing (OLTP) – simple transactions that happens very frequently. For example: get/write an order data into a database.</w:t>
+        <w:t>Memcached</w:t>
       </w:r>
     </w:p>
     <w:p>
@@ -5557,98 +5439,8 @@
         <w:rPr>
           <w:lang w:val="en-AU"/>
         </w:rPr>
-        <w:t>Online Analytics Processing (OLAP) – complex queries that happen very infrequently. For example, the net profit for some sort of product. This will need pulling a lot of different data and doing calculations on it.</w:t>
-      </w:r>
-    </w:p>
-    <w:p>
-      <w:pPr>
-        <w:pStyle w:val="Heading3"/>
-        <w:rPr>
-          <w:lang w:val="en-AU"/>
-        </w:rPr>
-      </w:pPr>
-      <w:proofErr w:type="spellStart"/>
-      <w:r>
-        <w:rPr>
-          <w:lang w:val="en-AU"/>
-        </w:rPr>
-        <w:t>ElastiCache</w:t>
-      </w:r>
-      <w:proofErr w:type="spellEnd"/>
-    </w:p>
-    <w:p>
-      <w:pPr>
-        <w:pStyle w:val="Body"/>
-        <w:rPr>
-          <w:lang w:val="en-AU"/>
-        </w:rPr>
-      </w:pPr>
-      <w:r>
-        <w:rPr>
-          <w:lang w:val="en-AU"/>
-        </w:rPr>
-        <w:t>A web service that makes it easy to deploy, operate and scale an in-memory cache in the cloud. The service improves the performance of web applications by allowing you to retrieve information from fast, managed, in-memory caches, instead of relying entirely on slower disk-based databases.</w:t>
-      </w:r>
-    </w:p>
-    <w:p>
-      <w:pPr>
-        <w:pStyle w:val="Body"/>
-        <w:rPr>
-          <w:lang w:val="en-AU"/>
-        </w:rPr>
-      </w:pPr>
-      <w:proofErr w:type="spellStart"/>
-      <w:r>
-        <w:rPr>
-          <w:lang w:val="en-AU"/>
-        </w:rPr>
-        <w:t>ElastiCache</w:t>
-      </w:r>
-      <w:proofErr w:type="spellEnd"/>
-      <w:r>
-        <w:rPr>
-          <w:lang w:val="en-AU"/>
-        </w:rPr>
-        <w:t xml:space="preserve"> supports 2 open-source in-memory caching engines:</w:t>
-      </w:r>
-    </w:p>
-    <w:p>
-      <w:pPr>
-        <w:pStyle w:val="Body"/>
-        <w:numPr>
-          <w:ilvl w:val="0"/>
-          <w:numId w:val="33"/>
-        </w:numPr>
-        <w:rPr>
-          <w:lang w:val="en-AU"/>
-        </w:rPr>
-      </w:pPr>
-      <w:r>
-        <w:rPr>
-          <w:lang w:val="en-AU"/>
-        </w:rPr>
-        <w:t>Memcached</w:t>
-      </w:r>
-    </w:p>
-    <w:p>
-      <w:pPr>
-        <w:pStyle w:val="Body"/>
-        <w:numPr>
-          <w:ilvl w:val="0"/>
-          <w:numId w:val="33"/>
-        </w:numPr>
-        <w:rPr>
-          <w:lang w:val="en-AU"/>
-        </w:rPr>
-      </w:pPr>
-      <w:proofErr w:type="spellStart"/>
-      <w:r>
-        <w:rPr>
-          <w:lang w:val="en-AU"/>
-        </w:rPr>
         <w:t>Redis</w:t>
       </w:r>
-      <w:proofErr w:type="spellEnd"/>
     </w:p>
     <w:p>
       <w:pPr>
@@ -7404,22 +7196,13 @@
           <w:lang w:val="en-AU"/>
         </w:rPr>
       </w:pPr>
-      <w:proofErr w:type="spellStart"/>
       <w:r>
         <w:rPr>
           <w:b/>
           <w:lang w:val="en-AU"/>
         </w:rPr>
         <w:lastRenderedPageBreak/>
-        <w:t>Redis</w:t>
-      </w:r>
-      <w:proofErr w:type="spellEnd"/>
-      <w:r>
-        <w:rPr>
-          <w:b/>
-          <w:lang w:val="en-AU"/>
-        </w:rPr>
-        <w:t xml:space="preserve">: </w:t>
+        <w:t xml:space="preserve">Redis: </w:t>
       </w:r>
       <w:r>
         <w:rPr>
@@ -7512,87 +7295,95 @@
         <w:rPr>
           <w:lang w:val="en-AU"/>
         </w:rPr>
+        <w:t xml:space="preserve"> Redis more as a relational database. Redis </w:t>
+      </w:r>
+      <w:proofErr w:type="spellStart"/>
+      <w:r>
+        <w:rPr>
+          <w:lang w:val="en-AU"/>
+        </w:rPr>
+        <w:t>Elasticache</w:t>
+      </w:r>
+      <w:proofErr w:type="spellEnd"/>
+      <w:r>
+        <w:rPr>
+          <w:lang w:val="en-AU"/>
+        </w:rPr>
+        <w:t xml:space="preserve"> clusters are managed as stateful entities that include failover, similar to how Amazon RDS manages database failover.</w:t>
+      </w:r>
+      <w:r>
+        <w:rPr>
+          <w:lang w:val="en-AU"/>
+        </w:rPr>
         <w:t xml:space="preserve"> </w:t>
       </w:r>
+    </w:p>
+    <w:p>
+      <w:pPr>
+        <w:pStyle w:val="Body"/>
+        <w:numPr>
+          <w:ilvl w:val="2"/>
+          <w:numId w:val="33"/>
+        </w:numPr>
+        <w:rPr>
+          <w:lang w:val="en-AU"/>
+        </w:rPr>
+      </w:pPr>
+      <w:r>
+        <w:rPr>
+          <w:lang w:val="en-AU"/>
+        </w:rPr>
+        <w:t>Use Redis if:</w:t>
+      </w:r>
+    </w:p>
+    <w:p>
+      <w:pPr>
+        <w:pStyle w:val="Body"/>
+        <w:numPr>
+          <w:ilvl w:val="3"/>
+          <w:numId w:val="33"/>
+        </w:numPr>
+        <w:rPr>
+          <w:lang w:val="en-AU"/>
+        </w:rPr>
+      </w:pPr>
+      <w:r>
+        <w:rPr>
+          <w:lang w:val="en-AU"/>
+        </w:rPr>
+        <w:t>Need more advanced data types such as lists, hashes and sets</w:t>
+      </w:r>
+    </w:p>
+    <w:p>
+      <w:pPr>
+        <w:pStyle w:val="Body"/>
+        <w:numPr>
+          <w:ilvl w:val="3"/>
+          <w:numId w:val="33"/>
+        </w:numPr>
+        <w:rPr>
+          <w:lang w:val="en-AU"/>
+        </w:rPr>
+      </w:pPr>
+      <w:r>
+        <w:rPr>
+          <w:lang w:val="en-AU"/>
+        </w:rPr>
+        <w:t xml:space="preserve">Has sorting and ranking datasets in memory (e.g. </w:t>
+      </w:r>
       <w:proofErr w:type="spellStart"/>
       <w:r>
         <w:rPr>
           <w:lang w:val="en-AU"/>
         </w:rPr>
-        <w:t>Redis</w:t>
+        <w:t>leaderboards</w:t>
       </w:r>
       <w:proofErr w:type="spellEnd"/>
       <w:r>
         <w:rPr>
           <w:lang w:val="en-AU"/>
         </w:rPr>
-        <w:t xml:space="preserve"> more as a relational database. </w:t>
-      </w:r>
-      <w:proofErr w:type="spellStart"/>
-      <w:r>
-        <w:rPr>
-          <w:lang w:val="en-AU"/>
-        </w:rPr>
-        <w:t>Redis</w:t>
-      </w:r>
-      <w:proofErr w:type="spellEnd"/>
-      <w:r>
-        <w:rPr>
-          <w:lang w:val="en-AU"/>
-        </w:rPr>
-        <w:t xml:space="preserve"> </w:t>
-      </w:r>
-      <w:proofErr w:type="spellStart"/>
-      <w:r>
-        <w:rPr>
-          <w:lang w:val="en-AU"/>
-        </w:rPr>
-        <w:t>Elasticache</w:t>
-      </w:r>
-      <w:proofErr w:type="spellEnd"/>
-      <w:r>
-        <w:rPr>
-          <w:lang w:val="en-AU"/>
-        </w:rPr>
-        <w:t xml:space="preserve"> clusters are managed as stateful entities that include failover, similar to how Amazon RDS manages database failover.</w:t>
-      </w:r>
-      <w:r>
-        <w:rPr>
-          <w:lang w:val="en-AU"/>
-        </w:rPr>
-        <w:t xml:space="preserve"> </w:t>
-      </w:r>
-    </w:p>
-    <w:p>
-      <w:pPr>
-        <w:pStyle w:val="Body"/>
-        <w:numPr>
-          <w:ilvl w:val="2"/>
-          <w:numId w:val="33"/>
-        </w:numPr>
-        <w:rPr>
-          <w:lang w:val="en-AU"/>
-        </w:rPr>
-      </w:pPr>
-      <w:r>
-        <w:rPr>
-          <w:lang w:val="en-AU"/>
-        </w:rPr>
-        <w:t xml:space="preserve">Use </w:t>
-      </w:r>
-      <w:proofErr w:type="spellStart"/>
-      <w:r>
-        <w:rPr>
-          <w:lang w:val="en-AU"/>
-        </w:rPr>
-        <w:t>Redis</w:t>
-      </w:r>
-      <w:proofErr w:type="spellEnd"/>
-      <w:r>
-        <w:rPr>
-          <w:lang w:val="en-AU"/>
-        </w:rPr>
-        <w:t xml:space="preserve"> if:</w:t>
+        <w:t>)</w:t>
       </w:r>
     </w:p>
     <w:p>
@@ -7610,7 +7401,7 @@
         <w:rPr>
           <w:lang w:val="en-AU"/>
         </w:rPr>
-        <w:t>Need more advanced data types such as lists, hashes and sets</w:t>
+        <w:t xml:space="preserve">Persistent </w:t>
       </w:r>
     </w:p>
     <w:p>
@@ -7628,56 +7419,6 @@
         <w:rPr>
           <w:lang w:val="en-AU"/>
         </w:rPr>
-        <w:t xml:space="preserve">Has sorting and ranking datasets in memory (e.g. </w:t>
-      </w:r>
-      <w:proofErr w:type="spellStart"/>
-      <w:r>
-        <w:rPr>
-          <w:lang w:val="en-AU"/>
-        </w:rPr>
-        <w:t>leaderboards</w:t>
-      </w:r>
-      <w:proofErr w:type="spellEnd"/>
-      <w:r>
-        <w:rPr>
-          <w:lang w:val="en-AU"/>
-        </w:rPr>
-        <w:t>)</w:t>
-      </w:r>
-    </w:p>
-    <w:p>
-      <w:pPr>
-        <w:pStyle w:val="Body"/>
-        <w:numPr>
-          <w:ilvl w:val="3"/>
-          <w:numId w:val="33"/>
-        </w:numPr>
-        <w:rPr>
-          <w:lang w:val="en-AU"/>
-        </w:rPr>
-      </w:pPr>
-      <w:r>
-        <w:rPr>
-          <w:lang w:val="en-AU"/>
-        </w:rPr>
-        <w:t xml:space="preserve">Persistent </w:t>
-      </w:r>
-    </w:p>
-    <w:p>
-      <w:pPr>
-        <w:pStyle w:val="Body"/>
-        <w:numPr>
-          <w:ilvl w:val="3"/>
-          <w:numId w:val="33"/>
-        </w:numPr>
-        <w:rPr>
-          <w:lang w:val="en-AU"/>
-        </w:rPr>
-      </w:pPr>
-      <w:r>
-        <w:rPr>
-          <w:lang w:val="en-AU"/>
-        </w:rPr>
         <w:t>Want to run in multiple AWS availability zones with failover.</w:t>
       </w:r>
     </w:p>
@@ -7702,21 +7443,7 @@
         <w:rPr>
           <w:lang w:val="en-AU"/>
         </w:rPr>
-        <w:t xml:space="preserve">want to have Multi-AZ redundancy -&gt; use </w:t>
-      </w:r>
-      <w:proofErr w:type="spellStart"/>
-      <w:r>
-        <w:rPr>
-          <w:lang w:val="en-AU"/>
-        </w:rPr>
-        <w:t>Redis</w:t>
-      </w:r>
-      <w:proofErr w:type="spellEnd"/>
-      <w:r>
-        <w:rPr>
-          <w:lang w:val="en-AU"/>
-        </w:rPr>
-        <w:t xml:space="preserve">. </w:t>
+        <w:t xml:space="preserve">want to have Multi-AZ redundancy -&gt; use Redis. </w:t>
       </w:r>
       <w:r>
         <w:rPr>
@@ -8155,6 +7882,9 @@
         <w:pStyle w:val="Body"/>
       </w:pPr>
       <w:r>
+        <w:rPr>
+          <w:noProof/>
+        </w:rPr>
         <w:drawing>
           <wp:inline distT="0" distB="0" distL="0" distR="0" wp14:anchorId="25920D21" wp14:editId="48D24616">
             <wp:extent cx="4700996" cy="2578100"/>
@@ -8237,13 +7967,8 @@
       <w:pPr>
         <w:pStyle w:val="Body"/>
       </w:pPr>
-      <w:proofErr w:type="spellStart"/>
-      <w:r>
-        <w:t>Di</w:t>
-      </w:r>
-      <w:proofErr w:type="spellEnd"/>
-      <w:r>
-        <w:t>rected graph is ideal when you have:</w:t>
+      <w:r>
+        <w:t>Directed graph is ideal when you have:</w:t>
       </w:r>
     </w:p>
     <w:p>
@@ -8351,6 +8076,9 @@
         <w:pStyle w:val="Body"/>
       </w:pPr>
       <w:r>
+        <w:rPr>
+          <w:noProof/>
+        </w:rPr>
         <w:drawing>
           <wp:inline distT="0" distB="0" distL="0" distR="0" wp14:anchorId="78BBAA83" wp14:editId="2E3D8FCB">
             <wp:extent cx="2748825" cy="1737430"/>
@@ -8529,6 +8257,9 @@
         <w:pStyle w:val="Body"/>
       </w:pPr>
       <w:r>
+        <w:rPr>
+          <w:noProof/>
+        </w:rPr>
         <w:drawing>
           <wp:inline distT="0" distB="0" distL="0" distR="0" wp14:anchorId="73C77A40" wp14:editId="479F61F4">
             <wp:extent cx="5207978" cy="2764971"/>
@@ -8571,6 +8302,9 @@
         <w:pStyle w:val="Body"/>
       </w:pPr>
       <w:r>
+        <w:rPr>
+          <w:noProof/>
+        </w:rPr>
         <w:lastRenderedPageBreak/>
         <w:drawing>
           <wp:inline distT="0" distB="0" distL="0" distR="0" wp14:anchorId="5FD03DED" wp14:editId="6A63DF88">
@@ -9010,15 +8744,7 @@
       </w:r>
       <w:proofErr w:type="spellEnd"/>
       <w:r>
-        <w:t xml:space="preserve"> </w:t>
-      </w:r>
-      <w:proofErr w:type="spellStart"/>
-      <w:r>
-        <w:t>conf</w:t>
-      </w:r>
-      <w:proofErr w:type="spellEnd"/>
-      <w:r>
-        <w:t>/</w:t>
+        <w:t xml:space="preserve"> conf/</w:t>
       </w:r>
       <w:proofErr w:type="spellStart"/>
       <w:r>
@@ -9221,21 +8947,7 @@
           <w:rFonts w:ascii="Menlo" w:eastAsiaTheme="minorHAnsi" w:hAnsi="Menlo" w:cs="Menlo"/>
           <w:color w:val="000000"/>
         </w:rPr>
-        <w:t>('</w:t>
-      </w:r>
-      <w:r>
-        <w:rPr>
-          <w:rFonts w:ascii="Menlo" w:eastAsiaTheme="minorHAnsi" w:hAnsi="Menlo" w:cs="Menlo"/>
-          <w:color w:val="000000"/>
-        </w:rPr>
-        <w:t>knows</w:t>
-      </w:r>
-      <w:r>
-        <w:rPr>
-          <w:rFonts w:ascii="Menlo" w:eastAsiaTheme="minorHAnsi" w:hAnsi="Menlo" w:cs="Menlo"/>
-          <w:color w:val="000000"/>
-        </w:rPr>
-        <w:t>')</w:t>
+        <w:t>('knows')</w:t>
       </w:r>
     </w:p>
     <w:p>
@@ -9414,19 +9126,7 @@
       </w:r>
       <w:proofErr w:type="spellEnd"/>
       <w:r>
-        <w:t>’).out().</w:t>
-      </w:r>
-      <w:r>
-        <w:t>out().</w:t>
-      </w:r>
-      <w:r>
-        <w:t xml:space="preserve">values(‘name’) – the names of all adjacent vertexes of </w:t>
-      </w:r>
-      <w:r>
-        <w:t xml:space="preserve">all the adjacent vertexes of a </w:t>
-      </w:r>
-      <w:r>
-        <w:t>vertex with the name ‘</w:t>
+        <w:t>’).out().out().values(‘name’) – the names of all adjacent vertexes of all the adjacent vertexes of a vertex with the name ‘</w:t>
       </w:r>
       <w:proofErr w:type="spellStart"/>
       <w:r>
@@ -9434,10 +9134,7 @@
       </w:r>
       <w:proofErr w:type="spellEnd"/>
       <w:r>
-        <w:t>’</w:t>
-      </w:r>
-      <w:r>
-        <w:t xml:space="preserve"> (friends of friends)</w:t>
+        <w:t>’ (friends of friends)</w:t>
       </w:r>
       <w:r>
         <w:br/>
@@ -9528,6 +9225,9 @@
         </w:numPr>
       </w:pPr>
       <w:r>
+        <w:rPr>
+          <w:noProof/>
+        </w:rPr>
         <w:drawing>
           <wp:inline distT="0" distB="0" distL="0" distR="0" wp14:anchorId="2DC8A661" wp14:editId="4EF4EB65">
             <wp:extent cx="4526824" cy="2655610"/>
@@ -9597,10 +9297,7 @@
       </w:r>
       <w:proofErr w:type="gramEnd"/>
       <w:r>
-        <w:t>().has(‘name’,’marko’).as(‘marko’).out(‘created’).in(‘created’).where(neq(‘marko’)).</w:t>
-      </w:r>
-      <w:r>
-        <w:t>addE(‘co-creator’).from(‘marko’).property(‘joinedteam’,’2017’)</w:t>
+        <w:t>().has(‘name’,’marko’).as(‘marko’).out(‘created’).in(‘created’).where(neq(‘marko’)).addE(‘co-creator’).from(‘marko’).property(‘joinedteam’,’2017’)</w:t>
       </w:r>
       <w:r>
         <w:br/>
@@ -9669,10 +9366,7 @@
       </w:r>
       <w:proofErr w:type="gramEnd"/>
       <w:r>
-        <w:t>) –</w:t>
-      </w:r>
-      <w:r>
-        <w:t xml:space="preserve"> filter the property</w:t>
+        <w:t>) – filter the property</w:t>
       </w:r>
     </w:p>
     <w:p>
@@ -9696,8 +9390,6 @@
       <w:pPr>
         <w:pStyle w:val="Heading3"/>
       </w:pPr>
-      <w:bookmarkStart w:id="2" w:name="_GoBack"/>
-      <w:bookmarkEnd w:id="2"/>
       <w:r>
         <w:t>Lab</w:t>
       </w:r>
@@ -12611,27 +12303,15 @@
     <w:p>
       <w:pPr>
         <w:pStyle w:val="Body"/>
-      </w:pPr>
-    </w:p>
-    <w:p>
-      <w:pPr>
-        <w:pStyle w:val="Body"/>
-        <w:rPr>
-          <w:lang w:val="en-AU"/>
-        </w:rPr>
-      </w:pPr>
-    </w:p>
-    <w:p>
-      <w:pPr>
-        <w:pStyle w:val="Body"/>
-        <w:rPr>
-          <w:lang w:val="en-AU"/>
-        </w:rPr>
-      </w:pPr>
-    </w:p>
-    <w:p>
-      <w:pPr>
-        <w:pStyle w:val="Body"/>
+        <w:rPr>
+          <w:lang w:val="en-AU"/>
+        </w:rPr>
+      </w:pPr>
+    </w:p>
+    <w:p>
+      <w:pPr>
+        <w:pStyle w:val="Body"/>
+        <w:ind w:left="0"/>
         <w:rPr>
           <w:lang w:val="en-AU"/>
         </w:rPr>
@@ -12642,9 +12322,9 @@
           <w:lang w:val="en-AU"/>
         </w:rPr>
         <w:drawing>
-          <wp:inline distT="0" distB="0" distL="0" distR="0" wp14:anchorId="1203DF9A" wp14:editId="7593A148">
-            <wp:extent cx="5150939" cy="2797463"/>
-            <wp:effectExtent l="0" t="0" r="5715" b="0"/>
+          <wp:inline distT="0" distB="0" distL="0" distR="0" wp14:anchorId="1203DF9A" wp14:editId="757C6AA1">
+            <wp:extent cx="6471209" cy="3514498"/>
+            <wp:effectExtent l="0" t="0" r="0" b="3810"/>
             <wp:docPr id="8" name="Picture 8"/>
             <wp:cNvGraphicFramePr>
               <a:graphicFrameLocks xmlns:a="http://schemas.openxmlformats.org/drawingml/2006/main" noChangeAspect="1"/>
@@ -12665,7 +12345,7 @@
                   <pic:spPr>
                     <a:xfrm>
                       <a:off x="0" y="0"/>
-                      <a:ext cx="5175123" cy="2810597"/>
+                      <a:ext cx="6512586" cy="3536970"/>
                     </a:xfrm>
                     <a:prstGeom prst="rect">
                       <a:avLst/>
@@ -12690,6 +12370,37 @@
       <w:pPr>
         <w:pStyle w:val="Body"/>
       </w:pPr>
+    </w:p>
+    <w:p>
+      <w:pPr>
+        <w:pStyle w:val="Heading1"/>
+        <w:rPr>
+          <w:lang w:val="en-AU"/>
+        </w:rPr>
+      </w:pPr>
+      <w:r>
+        <w:rPr>
+          <w:lang w:val="en-AU"/>
+        </w:rPr>
+        <w:lastRenderedPageBreak/>
+        <w:t>Testing</w:t>
+      </w:r>
+    </w:p>
+    <w:p>
+      <w:pPr>
+        <w:pStyle w:val="Heading2"/>
+      </w:pPr>
+      <w:r>
+        <w:t>Hydra</w:t>
+      </w:r>
+    </w:p>
+    <w:p>
+      <w:pPr>
+        <w:pStyle w:val="Body"/>
+      </w:pPr>
+      <w:r>
+        <w:t>Serverless test orchestration platform for NAWS services.</w:t>
+      </w:r>
     </w:p>
     <w:p>
       <w:pPr>
@@ -12796,7 +12507,7 @@
 </file>
 
 <file path=word/comments.xml><?xml version="1.0" encoding="utf-8"?>
-<w:comments xmlns:wpc="http://schemas.microsoft.com/office/word/2010/wordprocessingCanvas" xmlns:cx="http://schemas.microsoft.com/office/drawing/2014/chartex" xmlns:cx1="http://schemas.microsoft.com/office/drawing/2015/9/8/chartex" xmlns:cx2="http://schemas.microsoft.com/office/drawing/2015/10/21/chartex" xmlns:cx3="http://schemas.microsoft.com/office/drawing/2016/5/9/chartex" xmlns:cx4="http://schemas.microsoft.com/office/drawing/2016/5/10/chartex" xmlns:cx5="http://schemas.microsoft.com/office/drawing/2016/5/11/chartex" xmlns:cx6="http://schemas.microsoft.com/office/drawing/2016/5/12/chartex" xmlns:cx7="http://schemas.microsoft.com/office/drawing/2016/5/13/chartex" xmlns:cx8="http://schemas.microsoft.com/office/drawing/2016/5/14/chartex" xmlns:mc="http://schemas.openxmlformats.org/markup-compatibility/2006" xmlns:aink="http://schemas.microsoft.com/office/drawing/2016/ink" xmlns:am3d="http://schemas.microsoft.com/office/drawing/2017/model3d" xmlns:o="urn:schemas-microsoft-com:office:office" xmlns:r="http://schemas.openxmlformats.org/officeDocument/2006/relationships" xmlns:m="http://schemas.openxmlformats.org/officeDocument/2006/math" xmlns:v="urn:schemas-microsoft-com:vml" xmlns:wp14="http://schemas.microsoft.com/office/word/2010/wordprocessingDrawing" xmlns:wp="http://schemas.openxmlformats.org/drawingml/2006/wordprocessingDrawing" xmlns:w10="urn:schemas-microsoft-com:office:word" xmlns:w="http://schemas.openxmlformats.org/wordprocessingml/2006/main" xmlns:w14="http://schemas.microsoft.com/office/word/2010/wordml" xmlns:w15="http://schemas.microsoft.com/office/word/2012/wordml" xmlns:w16cid="http://schemas.microsoft.com/office/word/2016/wordml/cid" xmlns:w16se="http://schemas.microsoft.com/office/word/2015/wordml/symex" xmlns:wpg="http://schemas.microsoft.com/office/word/2010/wordprocessingGroup" xmlns:wpi="http://schemas.microsoft.com/office/word/2010/wordprocessingInk" xmlns:wne="http://schemas.microsoft.com/office/word/2006/wordml" xmlns:wps="http://schemas.microsoft.com/office/word/2010/wordprocessingShape" mc:Ignorable="w14 w15 w16se w16cid wp14">
+<w:comments xmlns:wpc="http://schemas.microsoft.com/office/word/2010/wordprocessingCanvas" xmlns:cx="http://schemas.microsoft.com/office/drawing/2014/chartex" xmlns:cx1="http://schemas.microsoft.com/office/drawing/2015/9/8/chartex" xmlns:cx2="http://schemas.microsoft.com/office/drawing/2015/10/21/chartex" xmlns:cx3="http://schemas.microsoft.com/office/drawing/2016/5/9/chartex" xmlns:cx4="http://schemas.microsoft.com/office/drawing/2016/5/10/chartex" xmlns:cx5="http://schemas.microsoft.com/office/drawing/2016/5/11/chartex" xmlns:cx6="http://schemas.microsoft.com/office/drawing/2016/5/12/chartex" xmlns:cx7="http://schemas.microsoft.com/office/drawing/2016/5/13/chartex" xmlns:cx8="http://schemas.microsoft.com/office/drawing/2016/5/14/chartex" xmlns:mc="http://schemas.openxmlformats.org/markup-compatibility/2006" xmlns:aink="http://schemas.microsoft.com/office/drawing/2016/ink" xmlns:am3d="http://schemas.microsoft.com/office/drawing/2017/model3d" xmlns:o="urn:schemas-microsoft-com:office:office" xmlns:r="http://schemas.openxmlformats.org/officeDocument/2006/relationships" xmlns:m="http://schemas.openxmlformats.org/officeDocument/2006/math" xmlns:v="urn:schemas-microsoft-com:vml" xmlns:wp14="http://schemas.microsoft.com/office/word/2010/wordprocessingDrawing" xmlns:wp="http://schemas.openxmlformats.org/drawingml/2006/wordprocessingDrawing" xmlns:w10="urn:schemas-microsoft-com:office:word" xmlns:w="http://schemas.openxmlformats.org/wordprocessingml/2006/main" xmlns:w14="http://schemas.microsoft.com/office/word/2010/wordml" xmlns:w15="http://schemas.microsoft.com/office/word/2012/wordml" xmlns:w16cex="http://schemas.microsoft.com/office/word/2018/wordml/cex" xmlns:w16cid="http://schemas.microsoft.com/office/word/2016/wordml/cid" xmlns:w16="http://schemas.microsoft.com/office/word/2018/wordml" xmlns:w16se="http://schemas.microsoft.com/office/word/2015/wordml/symex" xmlns:wpg="http://schemas.microsoft.com/office/word/2010/wordprocessingGroup" xmlns:wpi="http://schemas.microsoft.com/office/word/2010/wordprocessingInk" xmlns:wne="http://schemas.microsoft.com/office/word/2006/wordml" xmlns:wps="http://schemas.microsoft.com/office/word/2010/wordprocessingShape" mc:Ignorable="w14 w15 w16se w16cid w16 w16cex wp14">
   <w:comment w:id="0" w:author="Microsoft Office User" w:date="2020-08-26T17:46:00Z" w:initials="MOU">
     <w:p>
       <w:pPr>
@@ -12837,21 +12548,21 @@
 </file>
 
 <file path=word/commentsExtended.xml><?xml version="1.0" encoding="utf-8"?>
-<w15:commentsEx xmlns:wpc="http://schemas.microsoft.com/office/word/2010/wordprocessingCanvas" xmlns:cx="http://schemas.microsoft.com/office/drawing/2014/chartex" xmlns:cx1="http://schemas.microsoft.com/office/drawing/2015/9/8/chartex" xmlns:cx2="http://schemas.microsoft.com/office/drawing/2015/10/21/chartex" xmlns:cx3="http://schemas.microsoft.com/office/drawing/2016/5/9/chartex" xmlns:cx4="http://schemas.microsoft.com/office/drawing/2016/5/10/chartex" xmlns:cx5="http://schemas.microsoft.com/office/drawing/2016/5/11/chartex" xmlns:cx6="http://schemas.microsoft.com/office/drawing/2016/5/12/chartex" xmlns:cx7="http://schemas.microsoft.com/office/drawing/2016/5/13/chartex" xmlns:cx8="http://schemas.microsoft.com/office/drawing/2016/5/14/chartex" xmlns:mc="http://schemas.openxmlformats.org/markup-compatibility/2006" xmlns:aink="http://schemas.microsoft.com/office/drawing/2016/ink" xmlns:am3d="http://schemas.microsoft.com/office/drawing/2017/model3d" xmlns:o="urn:schemas-microsoft-com:office:office" xmlns:r="http://schemas.openxmlformats.org/officeDocument/2006/relationships" xmlns:m="http://schemas.openxmlformats.org/officeDocument/2006/math" xmlns:v="urn:schemas-microsoft-com:vml" xmlns:wp14="http://schemas.microsoft.com/office/word/2010/wordprocessingDrawing" xmlns:wp="http://schemas.openxmlformats.org/drawingml/2006/wordprocessingDrawing" xmlns:w10="urn:schemas-microsoft-com:office:word" xmlns:w="http://schemas.openxmlformats.org/wordprocessingml/2006/main" xmlns:w14="http://schemas.microsoft.com/office/word/2010/wordml" xmlns:w15="http://schemas.microsoft.com/office/word/2012/wordml" xmlns:w16cid="http://schemas.microsoft.com/office/word/2016/wordml/cid" xmlns:w16se="http://schemas.microsoft.com/office/word/2015/wordml/symex" xmlns:wpg="http://schemas.microsoft.com/office/word/2010/wordprocessingGroup" xmlns:wpi="http://schemas.microsoft.com/office/word/2010/wordprocessingInk" xmlns:wne="http://schemas.microsoft.com/office/word/2006/wordml" xmlns:wps="http://schemas.microsoft.com/office/word/2010/wordprocessingShape" mc:Ignorable="w14 w15 w16se w16cid wp14">
+<w15:commentsEx xmlns:wpc="http://schemas.microsoft.com/office/word/2010/wordprocessingCanvas" xmlns:cx="http://schemas.microsoft.com/office/drawing/2014/chartex" xmlns:cx1="http://schemas.microsoft.com/office/drawing/2015/9/8/chartex" xmlns:cx2="http://schemas.microsoft.com/office/drawing/2015/10/21/chartex" xmlns:cx3="http://schemas.microsoft.com/office/drawing/2016/5/9/chartex" xmlns:cx4="http://schemas.microsoft.com/office/drawing/2016/5/10/chartex" xmlns:cx5="http://schemas.microsoft.com/office/drawing/2016/5/11/chartex" xmlns:cx6="http://schemas.microsoft.com/office/drawing/2016/5/12/chartex" xmlns:cx7="http://schemas.microsoft.com/office/drawing/2016/5/13/chartex" xmlns:cx8="http://schemas.microsoft.com/office/drawing/2016/5/14/chartex" xmlns:mc="http://schemas.openxmlformats.org/markup-compatibility/2006" xmlns:aink="http://schemas.microsoft.com/office/drawing/2016/ink" xmlns:am3d="http://schemas.microsoft.com/office/drawing/2017/model3d" xmlns:o="urn:schemas-microsoft-com:office:office" xmlns:r="http://schemas.openxmlformats.org/officeDocument/2006/relationships" xmlns:m="http://schemas.openxmlformats.org/officeDocument/2006/math" xmlns:v="urn:schemas-microsoft-com:vml" xmlns:wp14="http://schemas.microsoft.com/office/word/2010/wordprocessingDrawing" xmlns:wp="http://schemas.openxmlformats.org/drawingml/2006/wordprocessingDrawing" xmlns:w10="urn:schemas-microsoft-com:office:word" xmlns:w="http://schemas.openxmlformats.org/wordprocessingml/2006/main" xmlns:w14="http://schemas.microsoft.com/office/word/2010/wordml" xmlns:w15="http://schemas.microsoft.com/office/word/2012/wordml" xmlns:w16cex="http://schemas.microsoft.com/office/word/2018/wordml/cex" xmlns:w16cid="http://schemas.microsoft.com/office/word/2016/wordml/cid" xmlns:w16="http://schemas.microsoft.com/office/word/2018/wordml" xmlns:w16se="http://schemas.microsoft.com/office/word/2015/wordml/symex" xmlns:wpg="http://schemas.microsoft.com/office/word/2010/wordprocessingGroup" xmlns:wpi="http://schemas.microsoft.com/office/word/2010/wordprocessingInk" xmlns:wne="http://schemas.microsoft.com/office/word/2006/wordml" xmlns:wps="http://schemas.microsoft.com/office/word/2010/wordprocessingShape" mc:Ignorable="w14 w15 w16se w16cid w16 w16cex wp14">
   <w15:commentEx w15:paraId="31E7BCF6" w15:done="0"/>
   <w15:commentEx w15:paraId="3AD35E53" w15:done="0"/>
 </w15:commentsEx>
 </file>
 
 <file path=word/commentsIds.xml><?xml version="1.0" encoding="utf-8"?>
-<w16cid:commentsIds xmlns:wpc="http://schemas.microsoft.com/office/word/2010/wordprocessingCanvas" xmlns:cx="http://schemas.microsoft.com/office/drawing/2014/chartex" xmlns:cx1="http://schemas.microsoft.com/office/drawing/2015/9/8/chartex" xmlns:cx2="http://schemas.microsoft.com/office/drawing/2015/10/21/chartex" xmlns:cx3="http://schemas.microsoft.com/office/drawing/2016/5/9/chartex" xmlns:cx4="http://schemas.microsoft.com/office/drawing/2016/5/10/chartex" xmlns:cx5="http://schemas.microsoft.com/office/drawing/2016/5/11/chartex" xmlns:cx6="http://schemas.microsoft.com/office/drawing/2016/5/12/chartex" xmlns:cx7="http://schemas.microsoft.com/office/drawing/2016/5/13/chartex" xmlns:cx8="http://schemas.microsoft.com/office/drawing/2016/5/14/chartex" xmlns:mc="http://schemas.openxmlformats.org/markup-compatibility/2006" xmlns:aink="http://schemas.microsoft.com/office/drawing/2016/ink" xmlns:am3d="http://schemas.microsoft.com/office/drawing/2017/model3d" xmlns:o="urn:schemas-microsoft-com:office:office" xmlns:r="http://schemas.openxmlformats.org/officeDocument/2006/relationships" xmlns:m="http://schemas.openxmlformats.org/officeDocument/2006/math" xmlns:v="urn:schemas-microsoft-com:vml" xmlns:wp14="http://schemas.microsoft.com/office/word/2010/wordprocessingDrawing" xmlns:wp="http://schemas.openxmlformats.org/drawingml/2006/wordprocessingDrawing" xmlns:w10="urn:schemas-microsoft-com:office:word" xmlns:w="http://schemas.openxmlformats.org/wordprocessingml/2006/main" xmlns:w14="http://schemas.microsoft.com/office/word/2010/wordml" xmlns:w15="http://schemas.microsoft.com/office/word/2012/wordml" xmlns:w16cid="http://schemas.microsoft.com/office/word/2016/wordml/cid" xmlns:w16se="http://schemas.microsoft.com/office/word/2015/wordml/symex" xmlns:wpg="http://schemas.microsoft.com/office/word/2010/wordprocessingGroup" xmlns:wpi="http://schemas.microsoft.com/office/word/2010/wordprocessingInk" xmlns:wne="http://schemas.microsoft.com/office/word/2006/wordml" xmlns:wps="http://schemas.microsoft.com/office/word/2010/wordprocessingShape" mc:Ignorable="w14 w15 w16se w16cid wp14">
+<w16cid:commentsIds xmlns:wpc="http://schemas.microsoft.com/office/word/2010/wordprocessingCanvas" xmlns:cx="http://schemas.microsoft.com/office/drawing/2014/chartex" xmlns:cx1="http://schemas.microsoft.com/office/drawing/2015/9/8/chartex" xmlns:cx2="http://schemas.microsoft.com/office/drawing/2015/10/21/chartex" xmlns:cx3="http://schemas.microsoft.com/office/drawing/2016/5/9/chartex" xmlns:cx4="http://schemas.microsoft.com/office/drawing/2016/5/10/chartex" xmlns:cx5="http://schemas.microsoft.com/office/drawing/2016/5/11/chartex" xmlns:cx6="http://schemas.microsoft.com/office/drawing/2016/5/12/chartex" xmlns:cx7="http://schemas.microsoft.com/office/drawing/2016/5/13/chartex" xmlns:cx8="http://schemas.microsoft.com/office/drawing/2016/5/14/chartex" xmlns:mc="http://schemas.openxmlformats.org/markup-compatibility/2006" xmlns:aink="http://schemas.microsoft.com/office/drawing/2016/ink" xmlns:am3d="http://schemas.microsoft.com/office/drawing/2017/model3d" xmlns:o="urn:schemas-microsoft-com:office:office" xmlns:r="http://schemas.openxmlformats.org/officeDocument/2006/relationships" xmlns:m="http://schemas.openxmlformats.org/officeDocument/2006/math" xmlns:v="urn:schemas-microsoft-com:vml" xmlns:wp14="http://schemas.microsoft.com/office/word/2010/wordprocessingDrawing" xmlns:wp="http://schemas.openxmlformats.org/drawingml/2006/wordprocessingDrawing" xmlns:w10="urn:schemas-microsoft-com:office:word" xmlns:w="http://schemas.openxmlformats.org/wordprocessingml/2006/main" xmlns:w14="http://schemas.microsoft.com/office/word/2010/wordml" xmlns:w15="http://schemas.microsoft.com/office/word/2012/wordml" xmlns:w16cex="http://schemas.microsoft.com/office/word/2018/wordml/cex" xmlns:w16cid="http://schemas.microsoft.com/office/word/2016/wordml/cid" xmlns:w16="http://schemas.microsoft.com/office/word/2018/wordml" xmlns:w16se="http://schemas.microsoft.com/office/word/2015/wordml/symex" xmlns:wpg="http://schemas.microsoft.com/office/word/2010/wordprocessingGroup" xmlns:wpi="http://schemas.microsoft.com/office/word/2010/wordprocessingInk" xmlns:wne="http://schemas.microsoft.com/office/word/2006/wordml" xmlns:wps="http://schemas.microsoft.com/office/word/2010/wordprocessingShape" mc:Ignorable="w14 w15 w16se w16cid w16 w16cex wp14">
   <w16cid:commentId w16cid:paraId="31E7BCF6" w16cid:durableId="22F11E73"/>
   <w16cid:commentId w16cid:paraId="3AD35E53" w16cid:durableId="22F1FCAA"/>
 </w16cid:commentsIds>
 </file>
 
 <file path=word/numbering.xml><?xml version="1.0" encoding="utf-8"?>
-<w:numbering xmlns:wpc="http://schemas.microsoft.com/office/word/2010/wordprocessingCanvas" xmlns:cx="http://schemas.microsoft.com/office/drawing/2014/chartex" xmlns:cx1="http://schemas.microsoft.com/office/drawing/2015/9/8/chartex" xmlns:cx2="http://schemas.microsoft.com/office/drawing/2015/10/21/chartex" xmlns:cx3="http://schemas.microsoft.com/office/drawing/2016/5/9/chartex" xmlns:cx4="http://schemas.microsoft.com/office/drawing/2016/5/10/chartex" xmlns:cx5="http://schemas.microsoft.com/office/drawing/2016/5/11/chartex" xmlns:cx6="http://schemas.microsoft.com/office/drawing/2016/5/12/chartex" xmlns:cx7="http://schemas.microsoft.com/office/drawing/2016/5/13/chartex" xmlns:cx8="http://schemas.microsoft.com/office/drawing/2016/5/14/chartex" xmlns:mc="http://schemas.openxmlformats.org/markup-compatibility/2006" xmlns:aink="http://schemas.microsoft.com/office/drawing/2016/ink" xmlns:am3d="http://schemas.microsoft.com/office/drawing/2017/model3d" xmlns:o="urn:schemas-microsoft-com:office:office" xmlns:r="http://schemas.openxmlformats.org/officeDocument/2006/relationships" xmlns:m="http://schemas.openxmlformats.org/officeDocument/2006/math" xmlns:v="urn:schemas-microsoft-com:vml" xmlns:wp14="http://schemas.microsoft.com/office/word/2010/wordprocessingDrawing" xmlns:wp="http://schemas.openxmlformats.org/drawingml/2006/wordprocessingDrawing" xmlns:w10="urn:schemas-microsoft-com:office:word" xmlns:w="http://schemas.openxmlformats.org/wordprocessingml/2006/main" xmlns:w14="http://schemas.microsoft.com/office/word/2010/wordml" xmlns:w15="http://schemas.microsoft.com/office/word/2012/wordml" xmlns:w16cid="http://schemas.microsoft.com/office/word/2016/wordml/cid" xmlns:w16se="http://schemas.microsoft.com/office/word/2015/wordml/symex" xmlns:wpg="http://schemas.microsoft.com/office/word/2010/wordprocessingGroup" xmlns:wpi="http://schemas.microsoft.com/office/word/2010/wordprocessingInk" xmlns:wne="http://schemas.microsoft.com/office/word/2006/wordml" xmlns:wps="http://schemas.microsoft.com/office/word/2010/wordprocessingShape" mc:Ignorable="w14 w15 w16se w16cid wp14">
+<w:numbering xmlns:wpc="http://schemas.microsoft.com/office/word/2010/wordprocessingCanvas" xmlns:cx="http://schemas.microsoft.com/office/drawing/2014/chartex" xmlns:cx1="http://schemas.microsoft.com/office/drawing/2015/9/8/chartex" xmlns:cx2="http://schemas.microsoft.com/office/drawing/2015/10/21/chartex" xmlns:cx3="http://schemas.microsoft.com/office/drawing/2016/5/9/chartex" xmlns:cx4="http://schemas.microsoft.com/office/drawing/2016/5/10/chartex" xmlns:cx5="http://schemas.microsoft.com/office/drawing/2016/5/11/chartex" xmlns:cx6="http://schemas.microsoft.com/office/drawing/2016/5/12/chartex" xmlns:cx7="http://schemas.microsoft.com/office/drawing/2016/5/13/chartex" xmlns:cx8="http://schemas.microsoft.com/office/drawing/2016/5/14/chartex" xmlns:mc="http://schemas.openxmlformats.org/markup-compatibility/2006" xmlns:aink="http://schemas.microsoft.com/office/drawing/2016/ink" xmlns:am3d="http://schemas.microsoft.com/office/drawing/2017/model3d" xmlns:o="urn:schemas-microsoft-com:office:office" xmlns:r="http://schemas.openxmlformats.org/officeDocument/2006/relationships" xmlns:m="http://schemas.openxmlformats.org/officeDocument/2006/math" xmlns:v="urn:schemas-microsoft-com:vml" xmlns:wp14="http://schemas.microsoft.com/office/word/2010/wordprocessingDrawing" xmlns:wp="http://schemas.openxmlformats.org/drawingml/2006/wordprocessingDrawing" xmlns:w10="urn:schemas-microsoft-com:office:word" xmlns:w="http://schemas.openxmlformats.org/wordprocessingml/2006/main" xmlns:w14="http://schemas.microsoft.com/office/word/2010/wordml" xmlns:w15="http://schemas.microsoft.com/office/word/2012/wordml" xmlns:w16cex="http://schemas.microsoft.com/office/word/2018/wordml/cex" xmlns:w16cid="http://schemas.microsoft.com/office/word/2016/wordml/cid" xmlns:w16="http://schemas.microsoft.com/office/word/2018/wordml" xmlns:w16se="http://schemas.microsoft.com/office/word/2015/wordml/symex" xmlns:wpg="http://schemas.microsoft.com/office/word/2010/wordprocessingGroup" xmlns:wpi="http://schemas.microsoft.com/office/word/2010/wordprocessingInk" xmlns:wne="http://schemas.microsoft.com/office/word/2006/wordml" xmlns:wps="http://schemas.microsoft.com/office/word/2010/wordprocessingShape" mc:Ignorable="w14 w15 w16se w16cid w16 w16cex wp14">
   <w:abstractNum w:abstractNumId="0" w15:restartNumberingAfterBreak="0">
     <w:nsid w:val="028E3895"/>
     <w:multiLevelType w:val="multilevel"/>
@@ -17721,7 +17432,7 @@
 </file>
 
 <file path=word/people.xml><?xml version="1.0" encoding="utf-8"?>
-<w15:people xmlns:wpc="http://schemas.microsoft.com/office/word/2010/wordprocessingCanvas" xmlns:cx="http://schemas.microsoft.com/office/drawing/2014/chartex" xmlns:cx1="http://schemas.microsoft.com/office/drawing/2015/9/8/chartex" xmlns:cx2="http://schemas.microsoft.com/office/drawing/2015/10/21/chartex" xmlns:cx3="http://schemas.microsoft.com/office/drawing/2016/5/9/chartex" xmlns:cx4="http://schemas.microsoft.com/office/drawing/2016/5/10/chartex" xmlns:cx5="http://schemas.microsoft.com/office/drawing/2016/5/11/chartex" xmlns:cx6="http://schemas.microsoft.com/office/drawing/2016/5/12/chartex" xmlns:cx7="http://schemas.microsoft.com/office/drawing/2016/5/13/chartex" xmlns:cx8="http://schemas.microsoft.com/office/drawing/2016/5/14/chartex" xmlns:mc="http://schemas.openxmlformats.org/markup-compatibility/2006" xmlns:aink="http://schemas.microsoft.com/office/drawing/2016/ink" xmlns:am3d="http://schemas.microsoft.com/office/drawing/2017/model3d" xmlns:o="urn:schemas-microsoft-com:office:office" xmlns:r="http://schemas.openxmlformats.org/officeDocument/2006/relationships" xmlns:m="http://schemas.openxmlformats.org/officeDocument/2006/math" xmlns:v="urn:schemas-microsoft-com:vml" xmlns:wp14="http://schemas.microsoft.com/office/word/2010/wordprocessingDrawing" xmlns:wp="http://schemas.openxmlformats.org/drawingml/2006/wordprocessingDrawing" xmlns:w10="urn:schemas-microsoft-com:office:word" xmlns:w="http://schemas.openxmlformats.org/wordprocessingml/2006/main" xmlns:w14="http://schemas.microsoft.com/office/word/2010/wordml" xmlns:w15="http://schemas.microsoft.com/office/word/2012/wordml" xmlns:w16cid="http://schemas.microsoft.com/office/word/2016/wordml/cid" xmlns:w16se="http://schemas.microsoft.com/office/word/2015/wordml/symex" xmlns:wpg="http://schemas.microsoft.com/office/word/2010/wordprocessingGroup" xmlns:wpi="http://schemas.microsoft.com/office/word/2010/wordprocessingInk" xmlns:wne="http://schemas.microsoft.com/office/word/2006/wordml" xmlns:wps="http://schemas.microsoft.com/office/word/2010/wordprocessingShape" mc:Ignorable="w14 w15 w16se w16cid wp14">
+<w15:people xmlns:wpc="http://schemas.microsoft.com/office/word/2010/wordprocessingCanvas" xmlns:cx="http://schemas.microsoft.com/office/drawing/2014/chartex" xmlns:cx1="http://schemas.microsoft.com/office/drawing/2015/9/8/chartex" xmlns:cx2="http://schemas.microsoft.com/office/drawing/2015/10/21/chartex" xmlns:cx3="http://schemas.microsoft.com/office/drawing/2016/5/9/chartex" xmlns:cx4="http://schemas.microsoft.com/office/drawing/2016/5/10/chartex" xmlns:cx5="http://schemas.microsoft.com/office/drawing/2016/5/11/chartex" xmlns:cx6="http://schemas.microsoft.com/office/drawing/2016/5/12/chartex" xmlns:cx7="http://schemas.microsoft.com/office/drawing/2016/5/13/chartex" xmlns:cx8="http://schemas.microsoft.com/office/drawing/2016/5/14/chartex" xmlns:mc="http://schemas.openxmlformats.org/markup-compatibility/2006" xmlns:aink="http://schemas.microsoft.com/office/drawing/2016/ink" xmlns:am3d="http://schemas.microsoft.com/office/drawing/2017/model3d" xmlns:o="urn:schemas-microsoft-com:office:office" xmlns:r="http://schemas.openxmlformats.org/officeDocument/2006/relationships" xmlns:m="http://schemas.openxmlformats.org/officeDocument/2006/math" xmlns:v="urn:schemas-microsoft-com:vml" xmlns:wp14="http://schemas.microsoft.com/office/word/2010/wordprocessingDrawing" xmlns:wp="http://schemas.openxmlformats.org/drawingml/2006/wordprocessingDrawing" xmlns:w10="urn:schemas-microsoft-com:office:word" xmlns:w="http://schemas.openxmlformats.org/wordprocessingml/2006/main" xmlns:w14="http://schemas.microsoft.com/office/word/2010/wordml" xmlns:w15="http://schemas.microsoft.com/office/word/2012/wordml" xmlns:w16cex="http://schemas.microsoft.com/office/word/2018/wordml/cex" xmlns:w16cid="http://schemas.microsoft.com/office/word/2016/wordml/cid" xmlns:w16="http://schemas.microsoft.com/office/word/2018/wordml" xmlns:w16se="http://schemas.microsoft.com/office/word/2015/wordml/symex" xmlns:wpg="http://schemas.microsoft.com/office/word/2010/wordprocessingGroup" xmlns:wpi="http://schemas.microsoft.com/office/word/2010/wordprocessingInk" xmlns:wne="http://schemas.microsoft.com/office/word/2006/wordml" xmlns:wps="http://schemas.microsoft.com/office/word/2010/wordprocessingShape" mc:Ignorable="w14 w15 w16se w16cid w16 w16cex wp14">
   <w15:person w15:author="Microsoft Office User">
     <w15:presenceInfo w15:providerId="None" w15:userId="Microsoft Office User"/>
   </w15:person>
@@ -17729,7 +17440,7 @@
 </file>
 
 <file path=word/styles.xml><?xml version="1.0" encoding="utf-8"?>
-<w:styles xmlns:mc="http://schemas.openxmlformats.org/markup-compatibility/2006" xmlns:r="http://schemas.openxmlformats.org/officeDocument/2006/relationships" xmlns:w="http://schemas.openxmlformats.org/wordprocessingml/2006/main" xmlns:w14="http://schemas.microsoft.com/office/word/2010/wordml" xmlns:w15="http://schemas.microsoft.com/office/word/2012/wordml" xmlns:w16cid="http://schemas.microsoft.com/office/word/2016/wordml/cid" xmlns:w16se="http://schemas.microsoft.com/office/word/2015/wordml/symex" mc:Ignorable="w14 w15 w16se w16cid">
+<w:styles xmlns:mc="http://schemas.openxmlformats.org/markup-compatibility/2006" xmlns:r="http://schemas.openxmlformats.org/officeDocument/2006/relationships" xmlns:w="http://schemas.openxmlformats.org/wordprocessingml/2006/main" xmlns:w14="http://schemas.microsoft.com/office/word/2010/wordml" xmlns:w15="http://schemas.microsoft.com/office/word/2012/wordml" xmlns:w16cex="http://schemas.microsoft.com/office/word/2018/wordml/cex" xmlns:w16cid="http://schemas.microsoft.com/office/word/2016/wordml/cid" xmlns:w16="http://schemas.microsoft.com/office/word/2018/wordml" xmlns:w16se="http://schemas.microsoft.com/office/word/2015/wordml/symex" mc:Ignorable="w14 w15 w16se w16cid w16 w16cex">
   <w:docDefaults>
     <w:rPrDefault>
       <w:rPr>
@@ -17739,7 +17450,7 @@
     </w:rPrDefault>
     <w:pPrDefault/>
   </w:docDefaults>
-  <w:latentStyles w:defLockedState="0" w:defUIPriority="0" w:defSemiHidden="0" w:defUnhideWhenUsed="0" w:defQFormat="0" w:count="375">
+  <w:latentStyles w:defLockedState="0" w:defUIPriority="0" w:defSemiHidden="0" w:defUnhideWhenUsed="0" w:defQFormat="0" w:count="376">
     <w:lsdException w:name="Normal" w:qFormat="1"/>
     <w:lsdException w:name="heading 1" w:qFormat="1"/>
     <w:lsdException w:name="heading 2" w:semiHidden="1" w:unhideWhenUsed="1" w:qFormat="1"/>
@@ -17845,7 +17556,7 @@
     <w:lsdException w:name="HTML Sample" w:semiHidden="1" w:unhideWhenUsed="1"/>
     <w:lsdException w:name="HTML Typewriter" w:semiHidden="1" w:unhideWhenUsed="1"/>
     <w:lsdException w:name="HTML Variable" w:semiHidden="1" w:unhideWhenUsed="1"/>
-    <w:lsdException w:name="Normal Table" w:semiHidden="1" w:uiPriority="99" w:unhideWhenUsed="1"/>
+    <w:lsdException w:name="Normal Table" w:uiPriority="99"/>
     <w:lsdException w:name="annotation subject" w:semiHidden="1" w:unhideWhenUsed="1"/>
     <w:lsdException w:name="No List" w:semiHidden="1" w:uiPriority="99" w:unhideWhenUsed="1"/>
     <w:lsdException w:name="Outline List 1" w:semiHidden="1" w:unhideWhenUsed="1"/>
@@ -17892,9 +17603,7 @@
     <w:lsdException w:name="Table Subtle 2" w:semiHidden="1" w:unhideWhenUsed="1"/>
     <w:lsdException w:name="Table Web 1" w:semiHidden="1" w:unhideWhenUsed="1"/>
     <w:lsdException w:name="Table Web 2" w:semiHidden="1" w:unhideWhenUsed="1"/>
-    <w:lsdException w:name="Table Web 3" w:semiHidden="1" w:unhideWhenUsed="1"/>
     <w:lsdException w:name="Balloon Text" w:semiHidden="1" w:unhideWhenUsed="1"/>
-    <w:lsdException w:name="Table Theme" w:semiHidden="1" w:unhideWhenUsed="1"/>
     <w:lsdException w:name="Placeholder Text" w:semiHidden="1" w:uiPriority="99"/>
     <w:lsdException w:name="No Spacing" w:uiPriority="1" w:qFormat="1"/>
     <w:lsdException w:name="Light Shading" w:uiPriority="60"/>
@@ -18114,6 +17823,7 @@
     <w:lsdException w:name="Smart Hyperlink" w:semiHidden="1" w:uiPriority="99" w:unhideWhenUsed="1"/>
     <w:lsdException w:name="Hashtag" w:semiHidden="1" w:uiPriority="99" w:unhideWhenUsed="1"/>
     <w:lsdException w:name="Unresolved Mention" w:semiHidden="1" w:uiPriority="99" w:unhideWhenUsed="1"/>
+    <w:lsdException w:name="Smart Link" w:semiHidden="1" w:uiPriority="99" w:unhideWhenUsed="1"/>
   </w:latentStyles>
   <w:style w:type="paragraph" w:default="1" w:styleId="Normal">
     <w:name w:val="Normal"/>
@@ -20183,16 +19893,16 @@
       <w:lang w:val="en-US" w:bidi="he-IL"/>
     </w:rPr>
   </w:style>
-  <w:style w:type="paragraph" w:styleId="E-mailSignature">
+  <w:style w:type="paragraph" w:styleId="EmailSignature">
     <w:name w:val="E-mail Signature"/>
     <w:basedOn w:val="Normal"/>
-    <w:link w:val="E-mailSignatureChar"/>
+    <w:link w:val="EmailSignatureChar"/>
     <w:semiHidden/>
     <w:rsid w:val="00AB72EF"/>
   </w:style>
-  <w:style w:type="character" w:customStyle="1" w:styleId="E-mailSignatureChar">
-    <w:name w:val="E-mail Signature Char"/>
-    <w:link w:val="E-mailSignature"/>
+  <w:style w:type="character" w:customStyle="1" w:styleId="EmailSignatureChar">
+    <w:name w:val="Email Signature Char"/>
+    <w:link w:val="EmailSignature"/>
     <w:semiHidden/>
     <w:rsid w:val="00AB72EF"/>
     <w:rPr>
@@ -21984,7 +21694,7 @@
       </w:tcPr>
     </w:tblStylePr>
   </w:style>
-  <w:style w:type="table" w:styleId="TableColorful1">
+  <w:style w:type="table" w:styleId="TableColourful1">
     <w:name w:val="Table Colorful 1"/>
     <w:basedOn w:val="TableNormal"/>
     <w:semiHidden/>
@@ -22064,7 +21774,7 @@
       </w:tcPr>
     </w:tblStylePr>
   </w:style>
-  <w:style w:type="table" w:styleId="TableColorful2">
+  <w:style w:type="table" w:styleId="TableColourful2">
     <w:name w:val="Table Colorful 2"/>
     <w:basedOn w:val="TableNormal"/>
     <w:semiHidden/>
@@ -22140,7 +21850,7 @@
       </w:tcPr>
     </w:tblStylePr>
   </w:style>
-  <w:style w:type="table" w:styleId="TableColorful3">
+  <w:style w:type="table" w:styleId="TableColourful3">
     <w:name w:val="Table Colorful 3"/>
     <w:basedOn w:val="TableNormal"/>
     <w:semiHidden/>

</xml_diff>